<commit_message>
I changed a table
</commit_message>
<xml_diff>
--- a/ce2Totalmicros.docx
+++ b/ce2Totalmicros.docx
@@ -5,45 +5,45 @@
     <w:p/>
     <w:tbl>
       <w:tblPr>
-        <w:tblpPr w:leftFromText="180" w:rightFromText="180" w:vertAnchor="text" w:horzAnchor="margin" w:tblpX="93" w:tblpY="1533"/>
-        <w:tblW w:w="11157" w:type="dxa"/>
+        <w:tblpPr w:leftFromText="180" w:rightFromText="180" w:vertAnchor="text" w:horzAnchor="margin" w:tblpXSpec="center" w:tblpY="1533"/>
+        <w:tblW w:w="10016" w:type="dxa"/>
         <w:tblLayout w:type="fixed"/>
         <w:tblLook w:val="0420" w:firstRow="1" w:lastRow="0" w:firstColumn="0" w:lastColumn="0" w:noHBand="0" w:noVBand="1"/>
       </w:tblPr>
       <w:tblGrid>
-        <w:gridCol w:w="1078"/>
-        <w:gridCol w:w="625"/>
-        <w:gridCol w:w="628"/>
-        <w:gridCol w:w="631"/>
-        <w:gridCol w:w="631"/>
-        <w:gridCol w:w="633"/>
-        <w:gridCol w:w="626"/>
-        <w:gridCol w:w="91"/>
-        <w:gridCol w:w="538"/>
-        <w:gridCol w:w="91"/>
-        <w:gridCol w:w="541"/>
-        <w:gridCol w:w="631"/>
-        <w:gridCol w:w="629"/>
-        <w:gridCol w:w="627"/>
-        <w:gridCol w:w="630"/>
-        <w:gridCol w:w="628"/>
-        <w:gridCol w:w="626"/>
-        <w:gridCol w:w="625"/>
-        <w:gridCol w:w="21"/>
-        <w:gridCol w:w="604"/>
-        <w:gridCol w:w="23"/>
+        <w:gridCol w:w="967"/>
+        <w:gridCol w:w="561"/>
+        <w:gridCol w:w="564"/>
+        <w:gridCol w:w="566"/>
+        <w:gridCol w:w="566"/>
+        <w:gridCol w:w="568"/>
+        <w:gridCol w:w="562"/>
+        <w:gridCol w:w="82"/>
+        <w:gridCol w:w="483"/>
+        <w:gridCol w:w="82"/>
+        <w:gridCol w:w="485"/>
+        <w:gridCol w:w="566"/>
+        <w:gridCol w:w="565"/>
+        <w:gridCol w:w="563"/>
+        <w:gridCol w:w="566"/>
+        <w:gridCol w:w="564"/>
+        <w:gridCol w:w="562"/>
+        <w:gridCol w:w="561"/>
+        <w:gridCol w:w="19"/>
+        <w:gridCol w:w="542"/>
+        <w:gridCol w:w="22"/>
       </w:tblGrid>
       <w:tr>
         <w:trPr>
           <w:gridAfter w:val="1"/>
-          <w:wAfter w:w="23" w:type="dxa"/>
+          <w:wAfter w:w="22" w:type="dxa"/>
           <w:cantSplit/>
-          <w:trHeight w:val="3033"/>
+          <w:trHeight w:val="2864"/>
           <w:tblHeader/>
         </w:trPr>
         <w:tc>
           <w:tcPr>
-            <w:tcW w:w="1078" w:type="dxa"/>
+            <w:tcW w:w="968" w:type="dxa"/>
             <w:tcBorders>
               <w:top w:val="none" w:sz="0" w:space="0" w:color="000000"/>
               <w:left w:val="none" w:sz="0" w:space="0" w:color="000000"/>
@@ -87,7 +87,7 @@
         </w:tc>
         <w:tc>
           <w:tcPr>
-            <w:tcW w:w="625" w:type="dxa"/>
+            <w:tcW w:w="561" w:type="dxa"/>
             <w:tcBorders>
               <w:top w:val="none" w:sz="0" w:space="0" w:color="000000"/>
               <w:left w:val="none" w:sz="0" w:space="0" w:color="000000"/>
@@ -132,7 +132,7 @@
         </w:tc>
         <w:tc>
           <w:tcPr>
-            <w:tcW w:w="628" w:type="dxa"/>
+            <w:tcW w:w="564" w:type="dxa"/>
             <w:tcBorders>
               <w:top w:val="none" w:sz="0" w:space="0" w:color="000000"/>
               <w:left w:val="none" w:sz="0" w:space="0" w:color="000000"/>
@@ -177,7 +177,7 @@
         </w:tc>
         <w:tc>
           <w:tcPr>
-            <w:tcW w:w="631" w:type="dxa"/>
+            <w:tcW w:w="566" w:type="dxa"/>
             <w:tcBorders>
               <w:top w:val="none" w:sz="0" w:space="0" w:color="000000"/>
               <w:left w:val="none" w:sz="0" w:space="0" w:color="000000"/>
@@ -224,7 +224,7 @@
         </w:tc>
         <w:tc>
           <w:tcPr>
-            <w:tcW w:w="631" w:type="dxa"/>
+            <w:tcW w:w="566" w:type="dxa"/>
             <w:tcBorders>
               <w:top w:val="none" w:sz="0" w:space="0" w:color="000000"/>
               <w:left w:val="none" w:sz="0" w:space="0" w:color="000000"/>
@@ -271,7 +271,7 @@
         </w:tc>
         <w:tc>
           <w:tcPr>
-            <w:tcW w:w="633" w:type="dxa"/>
+            <w:tcW w:w="568" w:type="dxa"/>
             <w:tcBorders>
               <w:top w:val="none" w:sz="0" w:space="0" w:color="000000"/>
               <w:left w:val="none" w:sz="0" w:space="0" w:color="000000"/>
@@ -328,7 +328,7 @@
         </w:tc>
         <w:tc>
           <w:tcPr>
-            <w:tcW w:w="626" w:type="dxa"/>
+            <w:tcW w:w="562" w:type="dxa"/>
             <w:tcBorders>
               <w:top w:val="none" w:sz="0" w:space="0" w:color="000000"/>
               <w:left w:val="none" w:sz="0" w:space="0" w:color="000000"/>
@@ -385,7 +385,7 @@
         </w:tc>
         <w:tc>
           <w:tcPr>
-            <w:tcW w:w="629" w:type="dxa"/>
+            <w:tcW w:w="565" w:type="dxa"/>
             <w:gridSpan w:val="2"/>
             <w:tcBorders>
               <w:top w:val="none" w:sz="0" w:space="0" w:color="000000"/>
@@ -433,7 +433,7 @@
         </w:tc>
         <w:tc>
           <w:tcPr>
-            <w:tcW w:w="632" w:type="dxa"/>
+            <w:tcW w:w="567" w:type="dxa"/>
             <w:gridSpan w:val="2"/>
             <w:tcBorders>
               <w:top w:val="none" w:sz="0" w:space="0" w:color="000000"/>
@@ -479,7 +479,7 @@
         </w:tc>
         <w:tc>
           <w:tcPr>
-            <w:tcW w:w="631" w:type="dxa"/>
+            <w:tcW w:w="566" w:type="dxa"/>
             <w:tcBorders>
               <w:top w:val="none" w:sz="0" w:space="0" w:color="000000"/>
               <w:left w:val="none" w:sz="0" w:space="0" w:color="000000"/>
@@ -524,7 +524,7 @@
         </w:tc>
         <w:tc>
           <w:tcPr>
-            <w:tcW w:w="629" w:type="dxa"/>
+            <w:tcW w:w="565" w:type="dxa"/>
             <w:tcBorders>
               <w:top w:val="none" w:sz="0" w:space="0" w:color="000000"/>
               <w:left w:val="none" w:sz="0" w:space="0" w:color="000000"/>
@@ -569,7 +569,7 @@
         </w:tc>
         <w:tc>
           <w:tcPr>
-            <w:tcW w:w="627" w:type="dxa"/>
+            <w:tcW w:w="563" w:type="dxa"/>
             <w:tcBorders>
               <w:top w:val="none" w:sz="0" w:space="0" w:color="000000"/>
               <w:left w:val="none" w:sz="0" w:space="0" w:color="000000"/>
@@ -614,7 +614,7 @@
         </w:tc>
         <w:tc>
           <w:tcPr>
-            <w:tcW w:w="630" w:type="dxa"/>
+            <w:tcW w:w="565" w:type="dxa"/>
             <w:tcBorders>
               <w:top w:val="none" w:sz="0" w:space="0" w:color="000000"/>
               <w:left w:val="none" w:sz="0" w:space="0" w:color="000000"/>
@@ -659,7 +659,7 @@
         </w:tc>
         <w:tc>
           <w:tcPr>
-            <w:tcW w:w="628" w:type="dxa"/>
+            <w:tcW w:w="564" w:type="dxa"/>
             <w:tcBorders>
               <w:top w:val="none" w:sz="0" w:space="0" w:color="000000"/>
               <w:left w:val="none" w:sz="0" w:space="0" w:color="000000"/>
@@ -716,7 +716,7 @@
         </w:tc>
         <w:tc>
           <w:tcPr>
-            <w:tcW w:w="626" w:type="dxa"/>
+            <w:tcW w:w="562" w:type="dxa"/>
             <w:tcBorders>
               <w:top w:val="none" w:sz="0" w:space="0" w:color="000000"/>
               <w:left w:val="none" w:sz="0" w:space="0" w:color="000000"/>
@@ -773,7 +773,7 @@
         </w:tc>
         <w:tc>
           <w:tcPr>
-            <w:tcW w:w="625" w:type="dxa"/>
+            <w:tcW w:w="561" w:type="dxa"/>
             <w:tcBorders>
               <w:top w:val="none" w:sz="0" w:space="0" w:color="000000"/>
               <w:left w:val="none" w:sz="0" w:space="0" w:color="000000"/>
@@ -820,7 +820,7 @@
         </w:tc>
         <w:tc>
           <w:tcPr>
-            <w:tcW w:w="625" w:type="dxa"/>
+            <w:tcW w:w="561" w:type="dxa"/>
             <w:gridSpan w:val="2"/>
             <w:tcBorders>
               <w:top w:val="none" w:sz="0" w:space="0" w:color="000000"/>
@@ -890,13 +890,13 @@
       <w:tr>
         <w:trPr>
           <w:gridAfter w:val="1"/>
-          <w:wAfter w:w="23" w:type="dxa"/>
+          <w:wAfter w:w="22" w:type="dxa"/>
           <w:cantSplit/>
-          <w:trHeight w:val="1180"/>
+          <w:trHeight w:val="1114"/>
         </w:trPr>
         <w:tc>
           <w:tcPr>
-            <w:tcW w:w="1078" w:type="dxa"/>
+            <w:tcW w:w="968" w:type="dxa"/>
             <w:tcBorders>
               <w:top w:val="none" w:sz="0" w:space="0" w:color="000000"/>
               <w:left w:val="none" w:sz="0" w:space="0" w:color="000000"/>
@@ -939,7 +939,7 @@
         </w:tc>
         <w:tc>
           <w:tcPr>
-            <w:tcW w:w="625" w:type="dxa"/>
+            <w:tcW w:w="561" w:type="dxa"/>
             <w:tcBorders>
               <w:top w:val="none" w:sz="0" w:space="0" w:color="000000"/>
               <w:left w:val="none" w:sz="0" w:space="0" w:color="000000"/>
@@ -981,7 +981,7 @@
         </w:tc>
         <w:tc>
           <w:tcPr>
-            <w:tcW w:w="628" w:type="dxa"/>
+            <w:tcW w:w="564" w:type="dxa"/>
             <w:tcBorders>
               <w:top w:val="none" w:sz="0" w:space="0" w:color="000000"/>
               <w:left w:val="none" w:sz="0" w:space="0" w:color="000000"/>
@@ -1023,7 +1023,7 @@
         </w:tc>
         <w:tc>
           <w:tcPr>
-            <w:tcW w:w="631" w:type="dxa"/>
+            <w:tcW w:w="566" w:type="dxa"/>
             <w:tcBorders>
               <w:top w:val="none" w:sz="0" w:space="0" w:color="000000"/>
               <w:left w:val="none" w:sz="0" w:space="0" w:color="000000"/>
@@ -1065,7 +1065,7 @@
         </w:tc>
         <w:tc>
           <w:tcPr>
-            <w:tcW w:w="631" w:type="dxa"/>
+            <w:tcW w:w="566" w:type="dxa"/>
             <w:tcBorders>
               <w:top w:val="none" w:sz="0" w:space="0" w:color="000000"/>
               <w:left w:val="none" w:sz="0" w:space="0" w:color="000000"/>
@@ -1107,7 +1107,7 @@
         </w:tc>
         <w:tc>
           <w:tcPr>
-            <w:tcW w:w="633" w:type="dxa"/>
+            <w:tcW w:w="568" w:type="dxa"/>
             <w:tcBorders>
               <w:top w:val="none" w:sz="0" w:space="0" w:color="000000"/>
               <w:left w:val="none" w:sz="0" w:space="0" w:color="000000"/>
@@ -1149,7 +1149,7 @@
         </w:tc>
         <w:tc>
           <w:tcPr>
-            <w:tcW w:w="626" w:type="dxa"/>
+            <w:tcW w:w="562" w:type="dxa"/>
             <w:tcBorders>
               <w:top w:val="none" w:sz="0" w:space="0" w:color="000000"/>
               <w:left w:val="none" w:sz="0" w:space="0" w:color="000000"/>
@@ -1191,7 +1191,7 @@
         </w:tc>
         <w:tc>
           <w:tcPr>
-            <w:tcW w:w="629" w:type="dxa"/>
+            <w:tcW w:w="565" w:type="dxa"/>
             <w:gridSpan w:val="2"/>
             <w:tcBorders>
               <w:top w:val="none" w:sz="0" w:space="0" w:color="000000"/>
@@ -1234,7 +1234,7 @@
         </w:tc>
         <w:tc>
           <w:tcPr>
-            <w:tcW w:w="632" w:type="dxa"/>
+            <w:tcW w:w="567" w:type="dxa"/>
             <w:gridSpan w:val="2"/>
             <w:tcBorders>
               <w:top w:val="none" w:sz="0" w:space="0" w:color="000000"/>
@@ -1277,7 +1277,7 @@
         </w:tc>
         <w:tc>
           <w:tcPr>
-            <w:tcW w:w="631" w:type="dxa"/>
+            <w:tcW w:w="566" w:type="dxa"/>
             <w:tcBorders>
               <w:top w:val="none" w:sz="0" w:space="0" w:color="000000"/>
               <w:left w:val="none" w:sz="0" w:space="0" w:color="000000"/>
@@ -1319,7 +1319,7 @@
         </w:tc>
         <w:tc>
           <w:tcPr>
-            <w:tcW w:w="629" w:type="dxa"/>
+            <w:tcW w:w="565" w:type="dxa"/>
             <w:tcBorders>
               <w:top w:val="none" w:sz="0" w:space="0" w:color="000000"/>
               <w:left w:val="none" w:sz="0" w:space="0" w:color="000000"/>
@@ -1361,7 +1361,7 @@
         </w:tc>
         <w:tc>
           <w:tcPr>
-            <w:tcW w:w="627" w:type="dxa"/>
+            <w:tcW w:w="563" w:type="dxa"/>
             <w:tcBorders>
               <w:top w:val="none" w:sz="0" w:space="0" w:color="000000"/>
               <w:left w:val="none" w:sz="0" w:space="0" w:color="000000"/>
@@ -1403,7 +1403,7 @@
         </w:tc>
         <w:tc>
           <w:tcPr>
-            <w:tcW w:w="630" w:type="dxa"/>
+            <w:tcW w:w="565" w:type="dxa"/>
             <w:tcBorders>
               <w:top w:val="none" w:sz="0" w:space="0" w:color="000000"/>
               <w:left w:val="none" w:sz="0" w:space="0" w:color="000000"/>
@@ -1445,7 +1445,7 @@
         </w:tc>
         <w:tc>
           <w:tcPr>
-            <w:tcW w:w="628" w:type="dxa"/>
+            <w:tcW w:w="564" w:type="dxa"/>
             <w:tcBorders>
               <w:top w:val="none" w:sz="0" w:space="0" w:color="000000"/>
               <w:left w:val="none" w:sz="0" w:space="0" w:color="000000"/>
@@ -1487,7 +1487,7 @@
         </w:tc>
         <w:tc>
           <w:tcPr>
-            <w:tcW w:w="626" w:type="dxa"/>
+            <w:tcW w:w="562" w:type="dxa"/>
             <w:tcBorders>
               <w:top w:val="none" w:sz="0" w:space="0" w:color="000000"/>
               <w:left w:val="none" w:sz="0" w:space="0" w:color="000000"/>
@@ -1529,7 +1529,7 @@
         </w:tc>
         <w:tc>
           <w:tcPr>
-            <w:tcW w:w="625" w:type="dxa"/>
+            <w:tcW w:w="561" w:type="dxa"/>
             <w:tcBorders>
               <w:top w:val="none" w:sz="0" w:space="0" w:color="000000"/>
               <w:left w:val="none" w:sz="0" w:space="0" w:color="000000"/>
@@ -1571,7 +1571,7 @@
         </w:tc>
         <w:tc>
           <w:tcPr>
-            <w:tcW w:w="625" w:type="dxa"/>
+            <w:tcW w:w="561" w:type="dxa"/>
             <w:gridSpan w:val="2"/>
             <w:tcBorders>
               <w:top w:val="none" w:sz="0" w:space="0" w:color="000000"/>
@@ -1616,13 +1616,13 @@
       <w:tr>
         <w:trPr>
           <w:gridAfter w:val="1"/>
-          <w:wAfter w:w="23" w:type="dxa"/>
+          <w:wAfter w:w="22" w:type="dxa"/>
           <w:cantSplit/>
-          <w:trHeight w:val="1180"/>
+          <w:trHeight w:val="1114"/>
         </w:trPr>
         <w:tc>
           <w:tcPr>
-            <w:tcW w:w="1078" w:type="dxa"/>
+            <w:tcW w:w="968" w:type="dxa"/>
             <w:tcBorders>
               <w:top w:val="none" w:sz="0" w:space="0" w:color="000000"/>
               <w:left w:val="none" w:sz="0" w:space="0" w:color="000000"/>
@@ -1665,7 +1665,7 @@
         </w:tc>
         <w:tc>
           <w:tcPr>
-            <w:tcW w:w="625" w:type="dxa"/>
+            <w:tcW w:w="561" w:type="dxa"/>
             <w:tcBorders>
               <w:top w:val="none" w:sz="0" w:space="0" w:color="000000"/>
               <w:left w:val="none" w:sz="0" w:space="0" w:color="000000"/>
@@ -1707,7 +1707,7 @@
         </w:tc>
         <w:tc>
           <w:tcPr>
-            <w:tcW w:w="628" w:type="dxa"/>
+            <w:tcW w:w="564" w:type="dxa"/>
             <w:tcBorders>
               <w:top w:val="none" w:sz="0" w:space="0" w:color="000000"/>
               <w:left w:val="none" w:sz="0" w:space="0" w:color="000000"/>
@@ -1749,7 +1749,7 @@
         </w:tc>
         <w:tc>
           <w:tcPr>
-            <w:tcW w:w="631" w:type="dxa"/>
+            <w:tcW w:w="566" w:type="dxa"/>
             <w:tcBorders>
               <w:top w:val="none" w:sz="0" w:space="0" w:color="000000"/>
               <w:left w:val="none" w:sz="0" w:space="0" w:color="000000"/>
@@ -1791,7 +1791,7 @@
         </w:tc>
         <w:tc>
           <w:tcPr>
-            <w:tcW w:w="631" w:type="dxa"/>
+            <w:tcW w:w="566" w:type="dxa"/>
             <w:tcBorders>
               <w:top w:val="none" w:sz="0" w:space="0" w:color="000000"/>
               <w:left w:val="none" w:sz="0" w:space="0" w:color="000000"/>
@@ -1833,7 +1833,7 @@
         </w:tc>
         <w:tc>
           <w:tcPr>
-            <w:tcW w:w="633" w:type="dxa"/>
+            <w:tcW w:w="568" w:type="dxa"/>
             <w:tcBorders>
               <w:top w:val="none" w:sz="0" w:space="0" w:color="000000"/>
               <w:left w:val="none" w:sz="0" w:space="0" w:color="000000"/>
@@ -1875,7 +1875,7 @@
         </w:tc>
         <w:tc>
           <w:tcPr>
-            <w:tcW w:w="626" w:type="dxa"/>
+            <w:tcW w:w="562" w:type="dxa"/>
             <w:tcBorders>
               <w:top w:val="none" w:sz="0" w:space="0" w:color="000000"/>
               <w:left w:val="none" w:sz="0" w:space="0" w:color="000000"/>
@@ -1917,7 +1917,7 @@
         </w:tc>
         <w:tc>
           <w:tcPr>
-            <w:tcW w:w="629" w:type="dxa"/>
+            <w:tcW w:w="565" w:type="dxa"/>
             <w:gridSpan w:val="2"/>
             <w:tcBorders>
               <w:top w:val="none" w:sz="0" w:space="0" w:color="000000"/>
@@ -1960,7 +1960,7 @@
         </w:tc>
         <w:tc>
           <w:tcPr>
-            <w:tcW w:w="632" w:type="dxa"/>
+            <w:tcW w:w="567" w:type="dxa"/>
             <w:gridSpan w:val="2"/>
             <w:tcBorders>
               <w:top w:val="none" w:sz="0" w:space="0" w:color="000000"/>
@@ -2003,7 +2003,7 @@
         </w:tc>
         <w:tc>
           <w:tcPr>
-            <w:tcW w:w="631" w:type="dxa"/>
+            <w:tcW w:w="566" w:type="dxa"/>
             <w:tcBorders>
               <w:top w:val="none" w:sz="0" w:space="0" w:color="000000"/>
               <w:left w:val="none" w:sz="0" w:space="0" w:color="000000"/>
@@ -2045,7 +2045,7 @@
         </w:tc>
         <w:tc>
           <w:tcPr>
-            <w:tcW w:w="629" w:type="dxa"/>
+            <w:tcW w:w="565" w:type="dxa"/>
             <w:tcBorders>
               <w:top w:val="none" w:sz="0" w:space="0" w:color="000000"/>
               <w:left w:val="none" w:sz="0" w:space="0" w:color="000000"/>
@@ -2087,7 +2087,7 @@
         </w:tc>
         <w:tc>
           <w:tcPr>
-            <w:tcW w:w="627" w:type="dxa"/>
+            <w:tcW w:w="563" w:type="dxa"/>
             <w:tcBorders>
               <w:top w:val="none" w:sz="0" w:space="0" w:color="000000"/>
               <w:left w:val="none" w:sz="0" w:space="0" w:color="000000"/>
@@ -2129,7 +2129,7 @@
         </w:tc>
         <w:tc>
           <w:tcPr>
-            <w:tcW w:w="630" w:type="dxa"/>
+            <w:tcW w:w="565" w:type="dxa"/>
             <w:tcBorders>
               <w:top w:val="none" w:sz="0" w:space="0" w:color="000000"/>
               <w:left w:val="none" w:sz="0" w:space="0" w:color="000000"/>
@@ -2171,7 +2171,7 @@
         </w:tc>
         <w:tc>
           <w:tcPr>
-            <w:tcW w:w="628" w:type="dxa"/>
+            <w:tcW w:w="564" w:type="dxa"/>
             <w:tcBorders>
               <w:top w:val="none" w:sz="0" w:space="0" w:color="000000"/>
               <w:left w:val="none" w:sz="0" w:space="0" w:color="000000"/>
@@ -2213,7 +2213,7 @@
         </w:tc>
         <w:tc>
           <w:tcPr>
-            <w:tcW w:w="626" w:type="dxa"/>
+            <w:tcW w:w="562" w:type="dxa"/>
             <w:tcBorders>
               <w:top w:val="none" w:sz="0" w:space="0" w:color="000000"/>
               <w:left w:val="none" w:sz="0" w:space="0" w:color="000000"/>
@@ -2255,7 +2255,7 @@
         </w:tc>
         <w:tc>
           <w:tcPr>
-            <w:tcW w:w="625" w:type="dxa"/>
+            <w:tcW w:w="561" w:type="dxa"/>
             <w:tcBorders>
               <w:top w:val="none" w:sz="0" w:space="0" w:color="000000"/>
               <w:left w:val="none" w:sz="0" w:space="0" w:color="000000"/>
@@ -2297,7 +2297,7 @@
         </w:tc>
         <w:tc>
           <w:tcPr>
-            <w:tcW w:w="625" w:type="dxa"/>
+            <w:tcW w:w="561" w:type="dxa"/>
             <w:gridSpan w:val="2"/>
             <w:tcBorders>
               <w:top w:val="none" w:sz="0" w:space="0" w:color="000000"/>
@@ -2342,14 +2342,14 @@
       <w:tr>
         <w:trPr>
           <w:gridBefore w:val="1"/>
-          <w:wBefore w:w="1078" w:type="dxa"/>
+          <w:wBefore w:w="968" w:type="dxa"/>
           <w:cantSplit/>
-          <w:trHeight w:val="3033"/>
+          <w:trHeight w:val="2864"/>
           <w:tblHeader/>
         </w:trPr>
         <w:tc>
           <w:tcPr>
-            <w:tcW w:w="1253" w:type="dxa"/>
+            <w:tcW w:w="1125" w:type="dxa"/>
             <w:gridSpan w:val="2"/>
             <w:tcBorders>
               <w:top w:val="none" w:sz="0" w:space="0" w:color="000000"/>
@@ -2395,7 +2395,7 @@
         </w:tc>
         <w:tc>
           <w:tcPr>
-            <w:tcW w:w="631" w:type="dxa"/>
+            <w:tcW w:w="566" w:type="dxa"/>
             <w:tcBorders>
               <w:top w:val="none" w:sz="0" w:space="0" w:color="000000"/>
               <w:left w:val="none" w:sz="0" w:space="0" w:color="000000"/>
@@ -2440,7 +2440,7 @@
         </w:tc>
         <w:tc>
           <w:tcPr>
-            <w:tcW w:w="631" w:type="dxa"/>
+            <w:tcW w:w="566" w:type="dxa"/>
             <w:tcBorders>
               <w:top w:val="none" w:sz="0" w:space="0" w:color="000000"/>
               <w:left w:val="none" w:sz="0" w:space="0" w:color="000000"/>
@@ -2485,7 +2485,7 @@
         </w:tc>
         <w:tc>
           <w:tcPr>
-            <w:tcW w:w="633" w:type="dxa"/>
+            <w:tcW w:w="568" w:type="dxa"/>
             <w:tcBorders>
               <w:top w:val="none" w:sz="0" w:space="0" w:color="000000"/>
               <w:left w:val="none" w:sz="0" w:space="0" w:color="000000"/>
@@ -2530,7 +2530,7 @@
         </w:tc>
         <w:tc>
           <w:tcPr>
-            <w:tcW w:w="717" w:type="dxa"/>
+            <w:tcW w:w="644" w:type="dxa"/>
             <w:gridSpan w:val="2"/>
             <w:tcBorders>
               <w:top w:val="none" w:sz="0" w:space="0" w:color="000000"/>
@@ -2576,7 +2576,7 @@
         </w:tc>
         <w:tc>
           <w:tcPr>
-            <w:tcW w:w="629" w:type="dxa"/>
+            <w:tcW w:w="565" w:type="dxa"/>
             <w:gridSpan w:val="2"/>
             <w:tcBorders>
               <w:top w:val="none" w:sz="0" w:space="0" w:color="000000"/>
@@ -2622,7 +2622,7 @@
         </w:tc>
         <w:tc>
           <w:tcPr>
-            <w:tcW w:w="541" w:type="dxa"/>
+            <w:tcW w:w="485" w:type="dxa"/>
             <w:tcBorders>
               <w:top w:val="none" w:sz="0" w:space="0" w:color="000000"/>
               <w:left w:val="none" w:sz="0" w:space="0" w:color="000000"/>
@@ -2667,7 +2667,7 @@
         </w:tc>
         <w:tc>
           <w:tcPr>
-            <w:tcW w:w="631" w:type="dxa"/>
+            <w:tcW w:w="566" w:type="dxa"/>
             <w:tcBorders>
               <w:top w:val="none" w:sz="0" w:space="0" w:color="000000"/>
               <w:left w:val="none" w:sz="0" w:space="0" w:color="000000"/>
@@ -2714,7 +2714,7 @@
         </w:tc>
         <w:tc>
           <w:tcPr>
-            <w:tcW w:w="629" w:type="dxa"/>
+            <w:tcW w:w="565" w:type="dxa"/>
             <w:tcBorders>
               <w:top w:val="none" w:sz="0" w:space="0" w:color="000000"/>
               <w:left w:val="none" w:sz="0" w:space="0" w:color="000000"/>
@@ -2761,7 +2761,7 @@
         </w:tc>
         <w:tc>
           <w:tcPr>
-            <w:tcW w:w="1257" w:type="dxa"/>
+            <w:tcW w:w="1129" w:type="dxa"/>
             <w:gridSpan w:val="2"/>
             <w:tcBorders>
               <w:top w:val="none" w:sz="0" w:space="0" w:color="000000"/>
@@ -2809,7 +2809,7 @@
         </w:tc>
         <w:tc>
           <w:tcPr>
-            <w:tcW w:w="628" w:type="dxa"/>
+            <w:tcW w:w="564" w:type="dxa"/>
             <w:tcBorders>
               <w:top w:val="none" w:sz="0" w:space="0" w:color="000000"/>
               <w:left w:val="none" w:sz="0" w:space="0" w:color="000000"/>
@@ -2856,7 +2856,7 @@
         </w:tc>
         <w:tc>
           <w:tcPr>
-            <w:tcW w:w="626" w:type="dxa"/>
+            <w:tcW w:w="562" w:type="dxa"/>
             <w:tcBorders>
               <w:top w:val="none" w:sz="0" w:space="0" w:color="000000"/>
               <w:left w:val="none" w:sz="0" w:space="0" w:color="000000"/>
@@ -2901,7 +2901,7 @@
         </w:tc>
         <w:tc>
           <w:tcPr>
-            <w:tcW w:w="646" w:type="dxa"/>
+            <w:tcW w:w="580" w:type="dxa"/>
             <w:gridSpan w:val="2"/>
             <w:tcBorders>
               <w:top w:val="none" w:sz="0" w:space="0" w:color="000000"/>
@@ -2947,7 +2947,7 @@
         </w:tc>
         <w:tc>
           <w:tcPr>
-            <w:tcW w:w="627" w:type="dxa"/>
+            <w:tcW w:w="563" w:type="dxa"/>
             <w:gridSpan w:val="2"/>
             <w:tcBorders>
               <w:top w:val="none" w:sz="0" w:space="0" w:color="000000"/>
@@ -2995,13 +2995,13 @@
       <w:tr>
         <w:trPr>
           <w:gridBefore w:val="1"/>
-          <w:wBefore w:w="1078" w:type="dxa"/>
+          <w:wBefore w:w="968" w:type="dxa"/>
           <w:cantSplit/>
-          <w:trHeight w:val="1180"/>
+          <w:trHeight w:val="1114"/>
         </w:trPr>
         <w:tc>
           <w:tcPr>
-            <w:tcW w:w="1253" w:type="dxa"/>
+            <w:tcW w:w="1125" w:type="dxa"/>
             <w:gridSpan w:val="2"/>
             <w:tcBorders>
               <w:top w:val="none" w:sz="0" w:space="0" w:color="000000"/>
@@ -3044,7 +3044,7 @@
         </w:tc>
         <w:tc>
           <w:tcPr>
-            <w:tcW w:w="631" w:type="dxa"/>
+            <w:tcW w:w="566" w:type="dxa"/>
             <w:tcBorders>
               <w:top w:val="none" w:sz="0" w:space="0" w:color="000000"/>
               <w:left w:val="none" w:sz="0" w:space="0" w:color="000000"/>
@@ -3086,7 +3086,7 @@
         </w:tc>
         <w:tc>
           <w:tcPr>
-            <w:tcW w:w="631" w:type="dxa"/>
+            <w:tcW w:w="566" w:type="dxa"/>
             <w:tcBorders>
               <w:top w:val="none" w:sz="0" w:space="0" w:color="000000"/>
               <w:left w:val="none" w:sz="0" w:space="0" w:color="000000"/>
@@ -3128,7 +3128,7 @@
         </w:tc>
         <w:tc>
           <w:tcPr>
-            <w:tcW w:w="633" w:type="dxa"/>
+            <w:tcW w:w="568" w:type="dxa"/>
             <w:tcBorders>
               <w:top w:val="none" w:sz="0" w:space="0" w:color="000000"/>
               <w:left w:val="none" w:sz="0" w:space="0" w:color="000000"/>
@@ -3170,7 +3170,7 @@
         </w:tc>
         <w:tc>
           <w:tcPr>
-            <w:tcW w:w="717" w:type="dxa"/>
+            <w:tcW w:w="644" w:type="dxa"/>
             <w:gridSpan w:val="2"/>
             <w:tcBorders>
               <w:top w:val="none" w:sz="0" w:space="0" w:color="000000"/>
@@ -3213,7 +3213,7 @@
         </w:tc>
         <w:tc>
           <w:tcPr>
-            <w:tcW w:w="629" w:type="dxa"/>
+            <w:tcW w:w="565" w:type="dxa"/>
             <w:gridSpan w:val="2"/>
             <w:tcBorders>
               <w:top w:val="none" w:sz="0" w:space="0" w:color="000000"/>
@@ -3256,7 +3256,7 @@
         </w:tc>
         <w:tc>
           <w:tcPr>
-            <w:tcW w:w="541" w:type="dxa"/>
+            <w:tcW w:w="485" w:type="dxa"/>
             <w:tcBorders>
               <w:top w:val="none" w:sz="0" w:space="0" w:color="000000"/>
               <w:left w:val="none" w:sz="0" w:space="0" w:color="000000"/>
@@ -3298,7 +3298,7 @@
         </w:tc>
         <w:tc>
           <w:tcPr>
-            <w:tcW w:w="631" w:type="dxa"/>
+            <w:tcW w:w="566" w:type="dxa"/>
             <w:tcBorders>
               <w:top w:val="none" w:sz="0" w:space="0" w:color="000000"/>
               <w:left w:val="none" w:sz="0" w:space="0" w:color="000000"/>
@@ -3340,7 +3340,7 @@
         </w:tc>
         <w:tc>
           <w:tcPr>
-            <w:tcW w:w="629" w:type="dxa"/>
+            <w:tcW w:w="565" w:type="dxa"/>
             <w:tcBorders>
               <w:top w:val="none" w:sz="0" w:space="0" w:color="000000"/>
               <w:left w:val="none" w:sz="0" w:space="0" w:color="000000"/>
@@ -3382,7 +3382,7 @@
         </w:tc>
         <w:tc>
           <w:tcPr>
-            <w:tcW w:w="1257" w:type="dxa"/>
+            <w:tcW w:w="1129" w:type="dxa"/>
             <w:gridSpan w:val="2"/>
             <w:tcBorders>
               <w:top w:val="none" w:sz="0" w:space="0" w:color="000000"/>
@@ -3425,7 +3425,7 @@
         </w:tc>
         <w:tc>
           <w:tcPr>
-            <w:tcW w:w="628" w:type="dxa"/>
+            <w:tcW w:w="564" w:type="dxa"/>
             <w:tcBorders>
               <w:top w:val="none" w:sz="0" w:space="0" w:color="000000"/>
               <w:left w:val="none" w:sz="0" w:space="0" w:color="000000"/>
@@ -3467,7 +3467,7 @@
         </w:tc>
         <w:tc>
           <w:tcPr>
-            <w:tcW w:w="626" w:type="dxa"/>
+            <w:tcW w:w="562" w:type="dxa"/>
             <w:tcBorders>
               <w:top w:val="none" w:sz="0" w:space="0" w:color="000000"/>
               <w:left w:val="none" w:sz="0" w:space="0" w:color="000000"/>
@@ -3509,7 +3509,7 @@
         </w:tc>
         <w:tc>
           <w:tcPr>
-            <w:tcW w:w="646" w:type="dxa"/>
+            <w:tcW w:w="580" w:type="dxa"/>
             <w:gridSpan w:val="2"/>
             <w:tcBorders>
               <w:top w:val="none" w:sz="0" w:space="0" w:color="000000"/>
@@ -3552,7 +3552,7 @@
         </w:tc>
         <w:tc>
           <w:tcPr>
-            <w:tcW w:w="627" w:type="dxa"/>
+            <w:tcW w:w="563" w:type="dxa"/>
             <w:gridSpan w:val="2"/>
             <w:tcBorders>
               <w:top w:val="none" w:sz="0" w:space="0" w:color="000000"/>
@@ -3597,13 +3597,13 @@
       <w:tr>
         <w:trPr>
           <w:gridBefore w:val="1"/>
-          <w:wBefore w:w="1078" w:type="dxa"/>
+          <w:wBefore w:w="968" w:type="dxa"/>
           <w:cantSplit/>
-          <w:trHeight w:val="1180"/>
+          <w:trHeight w:val="1114"/>
         </w:trPr>
         <w:tc>
           <w:tcPr>
-            <w:tcW w:w="1253" w:type="dxa"/>
+            <w:tcW w:w="1125" w:type="dxa"/>
             <w:gridSpan w:val="2"/>
             <w:tcBorders>
               <w:top w:val="none" w:sz="0" w:space="0" w:color="000000"/>
@@ -3646,7 +3646,7 @@
         </w:tc>
         <w:tc>
           <w:tcPr>
-            <w:tcW w:w="631" w:type="dxa"/>
+            <w:tcW w:w="566" w:type="dxa"/>
             <w:tcBorders>
               <w:top w:val="none" w:sz="0" w:space="0" w:color="000000"/>
               <w:left w:val="none" w:sz="0" w:space="0" w:color="000000"/>
@@ -3688,7 +3688,7 @@
         </w:tc>
         <w:tc>
           <w:tcPr>
-            <w:tcW w:w="631" w:type="dxa"/>
+            <w:tcW w:w="566" w:type="dxa"/>
             <w:tcBorders>
               <w:top w:val="none" w:sz="0" w:space="0" w:color="000000"/>
               <w:left w:val="none" w:sz="0" w:space="0" w:color="000000"/>
@@ -3730,7 +3730,7 @@
         </w:tc>
         <w:tc>
           <w:tcPr>
-            <w:tcW w:w="633" w:type="dxa"/>
+            <w:tcW w:w="568" w:type="dxa"/>
             <w:tcBorders>
               <w:top w:val="none" w:sz="0" w:space="0" w:color="000000"/>
               <w:left w:val="none" w:sz="0" w:space="0" w:color="000000"/>
@@ -3772,7 +3772,7 @@
         </w:tc>
         <w:tc>
           <w:tcPr>
-            <w:tcW w:w="717" w:type="dxa"/>
+            <w:tcW w:w="644" w:type="dxa"/>
             <w:gridSpan w:val="2"/>
             <w:tcBorders>
               <w:top w:val="none" w:sz="0" w:space="0" w:color="000000"/>
@@ -3815,7 +3815,7 @@
         </w:tc>
         <w:tc>
           <w:tcPr>
-            <w:tcW w:w="629" w:type="dxa"/>
+            <w:tcW w:w="565" w:type="dxa"/>
             <w:gridSpan w:val="2"/>
             <w:tcBorders>
               <w:top w:val="none" w:sz="0" w:space="0" w:color="000000"/>
@@ -3858,7 +3858,7 @@
         </w:tc>
         <w:tc>
           <w:tcPr>
-            <w:tcW w:w="541" w:type="dxa"/>
+            <w:tcW w:w="485" w:type="dxa"/>
             <w:tcBorders>
               <w:top w:val="none" w:sz="0" w:space="0" w:color="000000"/>
               <w:left w:val="none" w:sz="0" w:space="0" w:color="000000"/>
@@ -3900,7 +3900,7 @@
         </w:tc>
         <w:tc>
           <w:tcPr>
-            <w:tcW w:w="631" w:type="dxa"/>
+            <w:tcW w:w="566" w:type="dxa"/>
             <w:tcBorders>
               <w:top w:val="none" w:sz="0" w:space="0" w:color="000000"/>
               <w:left w:val="none" w:sz="0" w:space="0" w:color="000000"/>
@@ -3942,7 +3942,7 @@
         </w:tc>
         <w:tc>
           <w:tcPr>
-            <w:tcW w:w="629" w:type="dxa"/>
+            <w:tcW w:w="565" w:type="dxa"/>
             <w:tcBorders>
               <w:top w:val="none" w:sz="0" w:space="0" w:color="000000"/>
               <w:left w:val="none" w:sz="0" w:space="0" w:color="000000"/>
@@ -3984,7 +3984,7 @@
         </w:tc>
         <w:tc>
           <w:tcPr>
-            <w:tcW w:w="1257" w:type="dxa"/>
+            <w:tcW w:w="1129" w:type="dxa"/>
             <w:gridSpan w:val="2"/>
             <w:tcBorders>
               <w:top w:val="none" w:sz="0" w:space="0" w:color="000000"/>
@@ -4027,7 +4027,7 @@
         </w:tc>
         <w:tc>
           <w:tcPr>
-            <w:tcW w:w="628" w:type="dxa"/>
+            <w:tcW w:w="564" w:type="dxa"/>
             <w:tcBorders>
               <w:top w:val="none" w:sz="0" w:space="0" w:color="000000"/>
               <w:left w:val="none" w:sz="0" w:space="0" w:color="000000"/>
@@ -4069,7 +4069,7 @@
         </w:tc>
         <w:tc>
           <w:tcPr>
-            <w:tcW w:w="626" w:type="dxa"/>
+            <w:tcW w:w="562" w:type="dxa"/>
             <w:tcBorders>
               <w:top w:val="none" w:sz="0" w:space="0" w:color="000000"/>
               <w:left w:val="none" w:sz="0" w:space="0" w:color="000000"/>
@@ -4111,7 +4111,7 @@
         </w:tc>
         <w:tc>
           <w:tcPr>
-            <w:tcW w:w="646" w:type="dxa"/>
+            <w:tcW w:w="580" w:type="dxa"/>
             <w:gridSpan w:val="2"/>
             <w:tcBorders>
               <w:top w:val="none" w:sz="0" w:space="0" w:color="000000"/>
@@ -4154,7 +4154,7 @@
         </w:tc>
         <w:tc>
           <w:tcPr>
-            <w:tcW w:w="627" w:type="dxa"/>
+            <w:tcW w:w="563" w:type="dxa"/>
             <w:gridSpan w:val="2"/>
             <w:tcBorders>
               <w:top w:val="none" w:sz="0" w:space="0" w:color="000000"/>
@@ -4200,7 +4200,7 @@
     <w:p/>
     <w:sectPr>
       <w:type w:val="continuous"/>
-      <w:pgSz w:w="16848" w:h="11952" w:orient="landscape"/>
+      <w:pgSz w:w="11952" w:h="16848"/>
       <w:pgMar w:top="1440" w:right="1440" w:bottom="1440" w:left="1440" w:header="720" w:footer="720" w:gutter="720"/>
       <w:cols w:space="720"/>
       <w:docGrid w:linePitch="326"/>

</xml_diff>